<commit_message>
Added notes from research and readings
</commit_message>
<xml_diff>
--- a/docs/Notas Computer Vision Galia.docx
+++ b/docs/Notas Computer Vision Galia.docx
@@ -1019,6 +1019,249 @@
           <w:lang w:val="es-ES"/>
         </w:rPr>
         <w:t>.</w:t>
+      </w:r>
+    </w:p>
+    <w:p>
+      <w:pPr>
+        <w:pStyle w:val="ListParagraph"/>
+        <w:numPr>
+          <w:ilvl w:val="0"/>
+          <w:numId w:val="1"/>
+        </w:numPr>
+        <w:rPr>
+          <w:lang w:val="es-ES"/>
+        </w:rPr>
+      </w:pPr>
+      <w:r>
+        <w:rPr>
+          <w:lang w:val="es-ES"/>
+        </w:rPr>
+        <w:t>Ejemplo de distancias cámara:</w:t>
+      </w:r>
+    </w:p>
+    <w:p>
+      <w:pPr>
+        <w:pStyle w:val="ListParagraph"/>
+        <w:numPr>
+          <w:ilvl w:val="1"/>
+          <w:numId w:val="1"/>
+        </w:numPr>
+        <w:rPr>
+          <w:lang w:val="es-ES"/>
+        </w:rPr>
+      </w:pPr>
+      <w:r>
+        <w:rPr>
+          <w:lang w:val="es-ES"/>
+        </w:rPr>
+        <w:t>Distancia hasta la tela 15 pulgadas</w:t>
+      </w:r>
+    </w:p>
+    <w:p>
+      <w:pPr>
+        <w:pStyle w:val="ListParagraph"/>
+        <w:numPr>
+          <w:ilvl w:val="1"/>
+          <w:numId w:val="1"/>
+        </w:numPr>
+        <w:rPr>
+          <w:lang w:val="es-ES"/>
+        </w:rPr>
+      </w:pPr>
+      <w:r>
+        <w:rPr>
+          <w:lang w:val="es-ES"/>
+        </w:rPr>
+        <w:t>Rango horizontal 24 pulgadas</w:t>
+      </w:r>
+    </w:p>
+    <w:p>
+      <w:pPr>
+        <w:pStyle w:val="ListParagraph"/>
+        <w:numPr>
+          <w:ilvl w:val="1"/>
+          <w:numId w:val="1"/>
+        </w:numPr>
+        <w:rPr>
+          <w:lang w:val="es-ES"/>
+        </w:rPr>
+      </w:pPr>
+      <w:r>
+        <w:rPr>
+          <w:lang w:val="es-ES"/>
+        </w:rPr>
+        <w:t>Rango vertical 15 pulgadas</w:t>
+      </w:r>
+    </w:p>
+    <w:p>
+      <w:pPr>
+        <w:pStyle w:val="ListParagraph"/>
+        <w:numPr>
+          <w:ilvl w:val="0"/>
+          <w:numId w:val="1"/>
+        </w:numPr>
+        <w:rPr>
+          <w:lang w:val="es-ES"/>
+        </w:rPr>
+      </w:pPr>
+      <w:r>
+        <w:rPr>
+          <w:lang w:val="es-ES"/>
+        </w:rPr>
+        <w:t xml:space="preserve">Software para etiquetar: </w:t>
+      </w:r>
+      <w:proofErr w:type="spellStart"/>
+      <w:r>
+        <w:rPr>
+          <w:lang w:val="es-ES"/>
+        </w:rPr>
+        <w:t>LabelImg</w:t>
+      </w:r>
+      <w:proofErr w:type="spellEnd"/>
+      <w:r>
+        <w:rPr>
+          <w:lang w:val="es-ES"/>
+        </w:rPr>
+        <w:t xml:space="preserve"> y exportar a YOLO </w:t>
+      </w:r>
+      <w:proofErr w:type="spellStart"/>
+      <w:r>
+        <w:rPr>
+          <w:lang w:val="es-ES"/>
+        </w:rPr>
+        <w:t>Txt</w:t>
+      </w:r>
+      <w:proofErr w:type="spellEnd"/>
+      <w:r>
+        <w:rPr>
+          <w:lang w:val="es-ES"/>
+        </w:rPr>
+        <w:t xml:space="preserve"> </w:t>
+      </w:r>
+      <w:proofErr w:type="spellStart"/>
+      <w:r>
+        <w:rPr>
+          <w:lang w:val="es-ES"/>
+        </w:rPr>
+        <w:t>format</w:t>
+      </w:r>
+      <w:proofErr w:type="spellEnd"/>
+    </w:p>
+    <w:p>
+      <w:pPr>
+        <w:pStyle w:val="ListParagraph"/>
+        <w:numPr>
+          <w:ilvl w:val="0"/>
+          <w:numId w:val="1"/>
+        </w:numPr>
+        <w:rPr>
+          <w:lang w:val="es-ES"/>
+        </w:rPr>
+      </w:pPr>
+      <w:proofErr w:type="gramStart"/>
+      <w:r>
+        <w:rPr>
+          <w:lang w:val="es-ES"/>
+        </w:rPr>
+        <w:t>Aspectos a tomar</w:t>
+      </w:r>
+      <w:proofErr w:type="gramEnd"/>
+      <w:r>
+        <w:rPr>
+          <w:lang w:val="es-ES"/>
+        </w:rPr>
+        <w:t xml:space="preserve"> en cuenta para eliminar imágenes de entrenamiento:</w:t>
+      </w:r>
+    </w:p>
+    <w:p>
+      <w:pPr>
+        <w:pStyle w:val="ListParagraph"/>
+        <w:numPr>
+          <w:ilvl w:val="1"/>
+          <w:numId w:val="1"/>
+        </w:numPr>
+        <w:rPr>
+          <w:lang w:val="es-ES"/>
+        </w:rPr>
+      </w:pPr>
+      <w:r>
+        <w:rPr>
+          <w:lang w:val="es-ES"/>
+        </w:rPr>
+        <w:lastRenderedPageBreak/>
+        <w:t>Muy borrosas</w:t>
+      </w:r>
+    </w:p>
+    <w:p>
+      <w:pPr>
+        <w:pStyle w:val="ListParagraph"/>
+        <w:numPr>
+          <w:ilvl w:val="1"/>
+          <w:numId w:val="1"/>
+        </w:numPr>
+        <w:rPr>
+          <w:lang w:val="es-ES"/>
+        </w:rPr>
+      </w:pPr>
+      <w:r>
+        <w:rPr>
+          <w:lang w:val="es-ES"/>
+        </w:rPr>
+        <w:t>Muy oscuras</w:t>
+      </w:r>
+    </w:p>
+    <w:p>
+      <w:pPr>
+        <w:pStyle w:val="ListParagraph"/>
+        <w:numPr>
+          <w:ilvl w:val="1"/>
+          <w:numId w:val="1"/>
+        </w:numPr>
+        <w:rPr>
+          <w:lang w:val="es-ES"/>
+        </w:rPr>
+      </w:pPr>
+      <w:r>
+        <w:rPr>
+          <w:lang w:val="es-ES"/>
+        </w:rPr>
+        <w:t>Ángulo muy distorsionado</w:t>
+      </w:r>
+    </w:p>
+    <w:p>
+      <w:pPr>
+        <w:pStyle w:val="ListParagraph"/>
+        <w:numPr>
+          <w:ilvl w:val="0"/>
+          <w:numId w:val="1"/>
+        </w:numPr>
+        <w:rPr>
+          <w:lang w:val="es-ES"/>
+        </w:rPr>
+      </w:pPr>
+      <w:r>
+        <w:rPr>
+          <w:lang w:val="es-ES"/>
+        </w:rPr>
+        <w:t>Método exitoso sobre YOLOv7: Incluir MPAM y CMFNN</w:t>
+      </w:r>
+    </w:p>
+    <w:p>
+      <w:pPr>
+        <w:pStyle w:val="ListParagraph"/>
+        <w:numPr>
+          <w:ilvl w:val="0"/>
+          <w:numId w:val="1"/>
+        </w:numPr>
+        <w:rPr>
+          <w:lang w:val="es-ES"/>
+        </w:rPr>
+      </w:pPr>
+      <w:r>
+        <w:rPr>
+          <w:lang w:val="es-ES"/>
+        </w:rPr>
+        <w:t>YOLO baja las resoluciones a 640x640</w:t>
       </w:r>
     </w:p>
     <w:p>

</xml_diff>